<commit_message>
Add leap motion IR camera calibration visual studio project
</commit_message>
<xml_diff>
--- a/research informations.docx
+++ b/research informations.docx
@@ -112,6 +112,114 @@
     <w:p>
       <w:pPr>
         <w:pStyle w:val="a3"/>
+        <w:numPr>
+          <w:ilvl w:val="0"/>
+          <w:numId w:val="1"/>
+        </w:numPr>
+        <w:ind w:leftChars="0"/>
+      </w:pPr>
+      <w:r>
+        <w:t>Setting up a visual studio project with leap motion</w:t>
+      </w:r>
+    </w:p>
+    <w:p>
+      <w:pPr>
+        <w:pStyle w:val="a3"/>
+        <w:ind w:leftChars="0" w:left="360"/>
+      </w:pPr>
+      <w:hyperlink r:id="rId8" w:history="1">
+        <w:r>
+          <w:rPr>
+            <w:rStyle w:val="a4"/>
+          </w:rPr>
+          <w:t>https://developer.leapmotion.com/documentation/csharp/devguide/Project_Setup.html</w:t>
+        </w:r>
+      </w:hyperlink>
+    </w:p>
+    <w:p>
+      <w:pPr>
+        <w:pStyle w:val="a3"/>
+        <w:numPr>
+          <w:ilvl w:val="0"/>
+          <w:numId w:val="1"/>
+        </w:numPr>
+        <w:ind w:leftChars="0"/>
+        <w:rPr>
+          <w:rFonts w:hint="eastAsia"/>
+        </w:rPr>
+      </w:pPr>
+      <w:r>
+        <w:rPr>
+          <w:rFonts w:hint="eastAsia"/>
+        </w:rPr>
+        <w:t>彩色相機的影像顯示使用</w:t>
+      </w:r>
+      <w:r>
+        <w:rPr>
+          <w:rFonts w:hint="eastAsia"/>
+        </w:rPr>
+        <w:t>Aforge.net framework</w:t>
+      </w:r>
+      <w:r>
+        <w:rPr>
+          <w:rFonts w:hint="eastAsia"/>
+        </w:rPr>
+        <w:t>提供的</w:t>
+      </w:r>
+      <w:r>
+        <w:rPr>
+          <w:rFonts w:hint="eastAsia"/>
+        </w:rPr>
+        <w:t>API</w:t>
+      </w:r>
+    </w:p>
+    <w:p>
+      <w:pPr>
+        <w:pStyle w:val="a3"/>
+        <w:ind w:leftChars="0" w:left="360"/>
+      </w:pPr>
+      <w:hyperlink r:id="rId9" w:history="1">
+        <w:r>
+          <w:rPr>
+            <w:rStyle w:val="a4"/>
+          </w:rPr>
+          <w:t>http://www.aforgenet.com/framework/</w:t>
+        </w:r>
+      </w:hyperlink>
+    </w:p>
+    <w:p>
+      <w:pPr>
+        <w:pStyle w:val="a3"/>
+        <w:numPr>
+          <w:ilvl w:val="0"/>
+          <w:numId w:val="1"/>
+        </w:numPr>
+        <w:ind w:leftChars="0"/>
+      </w:pPr>
+      <w:r>
+        <w:rPr>
+          <w:rFonts w:hint="eastAsia"/>
+        </w:rPr>
+        <w:t>在網路上找到教學影片，照著步驟做，有成功顯示出彩色相機的影像。</w:t>
+      </w:r>
+    </w:p>
+    <w:p>
+      <w:pPr>
+        <w:pStyle w:val="a3"/>
+        <w:ind w:leftChars="0" w:left="360"/>
+      </w:pPr>
+      <w:hyperlink r:id="rId10" w:history="1">
+        <w:r>
+          <w:rPr>
+            <w:rStyle w:val="a4"/>
+          </w:rPr>
+          <w:t>https://www.youtube.com/watch?v=PBWumUgWrNE</w:t>
+        </w:r>
+      </w:hyperlink>
+    </w:p>
+    <w:p>
+      <w:pPr>
+        <w:pStyle w:val="a3"/>
         <w:ind w:leftChars="0" w:left="360"/>
         <w:rPr>
           <w:rFonts w:hint="eastAsia"/>
@@ -120,13 +228,7 @@
       <w:bookmarkStart w:id="0" w:name="_GoBack"/>
       <w:bookmarkEnd w:id="0"/>
     </w:p>
-    <w:p>
-      <w:pPr>
-        <w:rPr>
-          <w:rFonts w:hint="eastAsia"/>
-        </w:rPr>
-      </w:pPr>
-    </w:p>
+    <w:p/>
     <w:sectPr>
       <w:pgSz w:w="11906" w:h="16838"/>
       <w:pgMar w:top="1440" w:right="1800" w:bottom="1440" w:left="1800" w:header="851" w:footer="992" w:gutter="0"/>
@@ -139,7 +241,7 @@
 
 <file path=word/numbering.xml><?xml version="1.0" encoding="utf-8"?>
 <w:numbering xmlns:wpc="http://schemas.microsoft.com/office/word/2010/wordprocessingCanvas" xmlns:mc="http://schemas.openxmlformats.org/markup-compatibility/2006" xmlns:o="urn:schemas-microsoft-com:office:office" xmlns:r="http://schemas.openxmlformats.org/officeDocument/2006/relationships" xmlns:m="http://schemas.openxmlformats.org/officeDocument/2006/math" xmlns:v="urn:schemas-microsoft-com:vml" xmlns:wp14="http://schemas.microsoft.com/office/word/2010/wordprocessingDrawing" xmlns:wp="http://schemas.openxmlformats.org/drawingml/2006/wordprocessingDrawing" xmlns:w10="urn:schemas-microsoft-com:office:word" xmlns:w="http://schemas.openxmlformats.org/wordprocessingml/2006/main" xmlns:w14="http://schemas.microsoft.com/office/word/2010/wordml" xmlns:w15="http://schemas.microsoft.com/office/word/2012/wordml" xmlns:wpg="http://schemas.microsoft.com/office/word/2010/wordprocessingGroup" xmlns:wpi="http://schemas.microsoft.com/office/word/2010/wordprocessingInk" xmlns:wne="http://schemas.microsoft.com/office/word/2006/wordml" xmlns:wps="http://schemas.microsoft.com/office/word/2010/wordprocessingShape" mc:Ignorable="w14 w15 wp14">
-  <w:abstractNum w:abstractNumId="0">
+  <w:abstractNum w:abstractNumId="0" w15:restartNumberingAfterBreak="0">
     <w:nsid w:val="237F77A1"/>
     <w:multiLevelType w:val="hybridMultilevel"/>
     <w:tmpl w:val="FB36E69A"/>

</xml_diff>

<commit_message>
rgb camera project can rotate and save image
</commit_message>
<xml_diff>
--- a/research informations.docx
+++ b/research informations.docx
@@ -29,7 +29,7 @@
         <w:pStyle w:val="a3"/>
         <w:ind w:leftChars="0" w:left="360"/>
       </w:pPr>
-      <w:hyperlink r:id="rId5" w:history="1">
+      <w:hyperlink r:id="rId7" w:history="1">
         <w:r>
           <w:rPr>
             <w:rStyle w:val="a4"/>
@@ -59,7 +59,7 @@
         <w:pStyle w:val="a3"/>
         <w:ind w:leftChars="0" w:left="360"/>
       </w:pPr>
-      <w:hyperlink r:id="rId6" w:history="1">
+      <w:hyperlink r:id="rId8" w:history="1">
         <w:r>
           <w:rPr>
             <w:rStyle w:val="a4"/>
@@ -78,15 +78,7 @@
         <w:ind w:leftChars="0"/>
       </w:pPr>
       <w:r>
-        <w:t xml:space="preserve">Unity import </w:t>
-      </w:r>
-      <w:proofErr w:type="spellStart"/>
-      <w:r>
-        <w:t>Vuforia</w:t>
-      </w:r>
-      <w:proofErr w:type="spellEnd"/>
-      <w:r>
-        <w:t xml:space="preserve"> but f</w:t>
+        <w:t>Unity import Vuforia but f</w:t>
       </w:r>
       <w:r>
         <w:t>ailed to load 'Assets/Plugins/QCARWrapper.dll'</w:t>
@@ -100,7 +92,7 @@
         <w:pStyle w:val="a3"/>
         <w:ind w:leftChars="0" w:left="360"/>
       </w:pPr>
-      <w:hyperlink r:id="rId7" w:history="1">
+      <w:hyperlink r:id="rId9" w:history="1">
         <w:r>
           <w:rPr>
             <w:rStyle w:val="a4"/>
@@ -127,7 +119,7 @@
         <w:pStyle w:val="a3"/>
         <w:ind w:leftChars="0" w:left="360"/>
       </w:pPr>
-      <w:hyperlink r:id="rId8" w:history="1">
+      <w:hyperlink r:id="rId10" w:history="1">
         <w:r>
           <w:rPr>
             <w:rStyle w:val="a4"/>
@@ -175,7 +167,7 @@
         <w:pStyle w:val="a3"/>
         <w:ind w:leftChars="0" w:left="360"/>
       </w:pPr>
-      <w:hyperlink r:id="rId9" w:history="1">
+      <w:hyperlink r:id="rId11" w:history="1">
         <w:r>
           <w:rPr>
             <w:rStyle w:val="a4"/>
@@ -205,7 +197,7 @@
         <w:pStyle w:val="a3"/>
         <w:ind w:leftChars="0" w:left="360"/>
       </w:pPr>
-      <w:hyperlink r:id="rId10" w:history="1">
+      <w:hyperlink r:id="rId12" w:history="1">
         <w:r>
           <w:rPr>
             <w:rStyle w:val="a4"/>
@@ -227,23 +219,7 @@
         <w:t>Setting up EMGU C Sharp</w:t>
       </w:r>
       <w:r>
-        <w:t>(</w:t>
-      </w:r>
-      <w:proofErr w:type="spellStart"/>
-      <w:r>
-        <w:t>opancv</w:t>
-      </w:r>
-      <w:proofErr w:type="spellEnd"/>
-      <w:r>
-        <w:t xml:space="preserve"> for </w:t>
-      </w:r>
-      <w:proofErr w:type="spellStart"/>
-      <w:r>
-        <w:t>c#</w:t>
-      </w:r>
-      <w:proofErr w:type="spellEnd"/>
-      <w:r>
-        <w:t>)</w:t>
+        <w:t>(opancv for c#)</w:t>
       </w:r>
     </w:p>
     <w:p>
@@ -251,7 +227,7 @@
         <w:pStyle w:val="a3"/>
         <w:ind w:leftChars="0" w:left="360"/>
       </w:pPr>
-      <w:hyperlink r:id="rId11" w:history="1">
+      <w:hyperlink r:id="rId13" w:history="1">
         <w:r>
           <w:rPr>
             <w:rStyle w:val="a4"/>
@@ -275,39 +251,17 @@
         </w:rPr>
         <w:t>'</w:t>
       </w:r>
-      <w:proofErr w:type="spellStart"/>
       <w:r>
         <w:rPr>
           <w:rFonts w:hint="eastAsia"/>
         </w:rPr>
-        <w:t>Emgu.CV.CvInvoke</w:t>
-      </w:r>
-      <w:proofErr w:type="spellEnd"/>
+        <w:t>Emgu.CV.CvInvoke'</w:t>
+      </w:r>
       <w:r>
         <w:rPr>
           <w:rFonts w:hint="eastAsia"/>
         </w:rPr>
-        <w:t>'</w:t>
-      </w:r>
-      <w:r>
-        <w:rPr>
-          <w:rFonts w:hint="eastAsia"/>
-        </w:rPr>
-        <w:t>的</w:t>
-      </w:r>
-      <w:proofErr w:type="gramStart"/>
-      <w:r>
-        <w:rPr>
-          <w:rFonts w:hint="eastAsia"/>
-        </w:rPr>
-        <w:t>型別初始</w:t>
-      </w:r>
-      <w:proofErr w:type="gramEnd"/>
-      <w:r>
-        <w:rPr>
-          <w:rFonts w:hint="eastAsia"/>
-        </w:rPr>
-        <w:t>設定式發生例外狀況</w:t>
+        <w:t>的型別初始設定式發生例外狀況</w:t>
       </w:r>
       <w:r>
         <w:rPr>
@@ -321,12 +275,45 @@
         <w:pStyle w:val="a3"/>
         <w:ind w:leftChars="0" w:left="360"/>
       </w:pPr>
-      <w:hyperlink r:id="rId12" w:history="1">
+      <w:hyperlink r:id="rId14" w:history="1">
         <w:r>
           <w:rPr>
             <w:rStyle w:val="a4"/>
           </w:rPr>
           <w:t>https://social.msdn.microsoft.com/Forums/es-ES/cfa9cda9-fd24-48e9-a6a3-772e90fcba94/emgucv249-emgucvcvinvoke-?forum=233</w:t>
+        </w:r>
+      </w:hyperlink>
+    </w:p>
+    <w:p>
+      <w:pPr>
+        <w:pStyle w:val="a3"/>
+        <w:numPr>
+          <w:ilvl w:val="0"/>
+          <w:numId w:val="1"/>
+        </w:numPr>
+        <w:ind w:leftChars="0"/>
+      </w:pPr>
+      <w:r>
+        <w:t>Aforge.net</w:t>
+      </w:r>
+      <w:r>
+        <w:rPr>
+          <w:rFonts w:hint="eastAsia"/>
+        </w:rPr>
+        <w:t>儲存照片的方法</w:t>
+      </w:r>
+    </w:p>
+    <w:p>
+      <w:pPr>
+        <w:pStyle w:val="a3"/>
+        <w:ind w:leftChars="0" w:left="360"/>
+      </w:pPr>
+      <w:hyperlink r:id="rId15" w:history="1">
+        <w:r>
+          <w:rPr>
+            <w:rStyle w:val="a4"/>
+          </w:rPr>
+          <w:t>http://stackoverflow.com/questions/24770522/aforge-net-camera-capture-save-image-to-directory</w:t>
         </w:r>
       </w:hyperlink>
     </w:p>
@@ -350,6 +337,44 @@
     </w:sectPr>
   </w:body>
 </w:document>
+</file>
+
+<file path=word/endnotes.xml><?xml version="1.0" encoding="utf-8"?>
+<w:endnotes xmlns:wpc="http://schemas.microsoft.com/office/word/2010/wordprocessingCanvas" xmlns:mc="http://schemas.openxmlformats.org/markup-compatibility/2006" xmlns:o="urn:schemas-microsoft-com:office:office" xmlns:r="http://schemas.openxmlformats.org/officeDocument/2006/relationships" xmlns:m="http://schemas.openxmlformats.org/officeDocument/2006/math" xmlns:v="urn:schemas-microsoft-com:vml" xmlns:wp14="http://schemas.microsoft.com/office/word/2010/wordprocessingDrawing" xmlns:wp="http://schemas.openxmlformats.org/drawingml/2006/wordprocessingDrawing" xmlns:w10="urn:schemas-microsoft-com:office:word" xmlns:w="http://schemas.openxmlformats.org/wordprocessingml/2006/main" xmlns:w14="http://schemas.microsoft.com/office/word/2010/wordml" xmlns:w15="http://schemas.microsoft.com/office/word/2012/wordml" xmlns:wpg="http://schemas.microsoft.com/office/word/2010/wordprocessingGroup" xmlns:wpi="http://schemas.microsoft.com/office/word/2010/wordprocessingInk" xmlns:wne="http://schemas.microsoft.com/office/word/2006/wordml" xmlns:wps="http://schemas.microsoft.com/office/word/2010/wordprocessingShape" mc:Ignorable="w14 w15 wp14">
+  <w:endnote w:type="separator" w:id="-1">
+    <w:p>
+      <w:r>
+        <w:separator/>
+      </w:r>
+    </w:p>
+  </w:endnote>
+  <w:endnote w:type="continuationSeparator" w:id="0">
+    <w:p>
+      <w:r>
+        <w:continuationSeparator/>
+      </w:r>
+    </w:p>
+  </w:endnote>
+</w:endnotes>
+</file>
+
+<file path=word/footnotes.xml><?xml version="1.0" encoding="utf-8"?>
+<w:footnotes xmlns:wpc="http://schemas.microsoft.com/office/word/2010/wordprocessingCanvas" xmlns:mc="http://schemas.openxmlformats.org/markup-compatibility/2006" xmlns:o="urn:schemas-microsoft-com:office:office" xmlns:r="http://schemas.openxmlformats.org/officeDocument/2006/relationships" xmlns:m="http://schemas.openxmlformats.org/officeDocument/2006/math" xmlns:v="urn:schemas-microsoft-com:vml" xmlns:wp14="http://schemas.microsoft.com/office/word/2010/wordprocessingDrawing" xmlns:wp="http://schemas.openxmlformats.org/drawingml/2006/wordprocessingDrawing" xmlns:w10="urn:schemas-microsoft-com:office:word" xmlns:w="http://schemas.openxmlformats.org/wordprocessingml/2006/main" xmlns:w14="http://schemas.microsoft.com/office/word/2010/wordml" xmlns:w15="http://schemas.microsoft.com/office/word/2012/wordml" xmlns:wpg="http://schemas.microsoft.com/office/word/2010/wordprocessingGroup" xmlns:wpi="http://schemas.microsoft.com/office/word/2010/wordprocessingInk" xmlns:wne="http://schemas.microsoft.com/office/word/2006/wordml" xmlns:wps="http://schemas.microsoft.com/office/word/2010/wordprocessingShape" mc:Ignorable="w14 w15 wp14">
+  <w:footnote w:type="separator" w:id="-1">
+    <w:p>
+      <w:r>
+        <w:separator/>
+      </w:r>
+    </w:p>
+  </w:footnote>
+  <w:footnote w:type="continuationSeparator" w:id="0">
+    <w:p>
+      <w:r>
+        <w:continuationSeparator/>
+      </w:r>
+    </w:p>
+  </w:footnote>
+</w:footnotes>
 </file>
 
 <file path=word/numbering.xml><?xml version="1.0" encoding="utf-8"?>
@@ -1069,6 +1094,66 @@
       <w:u w:val="single"/>
     </w:rPr>
   </w:style>
+  <w:style w:type="paragraph" w:styleId="a5">
+    <w:name w:val="header"/>
+    <w:basedOn w:val="a"/>
+    <w:link w:val="a6"/>
+    <w:uiPriority w:val="99"/>
+    <w:unhideWhenUsed/>
+    <w:rsid w:val="00C81CF9"/>
+    <w:pPr>
+      <w:tabs>
+        <w:tab w:val="center" w:pos="4153"/>
+        <w:tab w:val="right" w:pos="8306"/>
+      </w:tabs>
+      <w:snapToGrid w:val="0"/>
+    </w:pPr>
+    <w:rPr>
+      <w:sz w:val="20"/>
+      <w:szCs w:val="20"/>
+    </w:rPr>
+  </w:style>
+  <w:style w:type="character" w:customStyle="1" w:styleId="a6">
+    <w:name w:val="頁首 字元"/>
+    <w:basedOn w:val="a0"/>
+    <w:link w:val="a5"/>
+    <w:uiPriority w:val="99"/>
+    <w:rsid w:val="00C81CF9"/>
+    <w:rPr>
+      <w:sz w:val="20"/>
+      <w:szCs w:val="20"/>
+    </w:rPr>
+  </w:style>
+  <w:style w:type="paragraph" w:styleId="a7">
+    <w:name w:val="footer"/>
+    <w:basedOn w:val="a"/>
+    <w:link w:val="a8"/>
+    <w:uiPriority w:val="99"/>
+    <w:unhideWhenUsed/>
+    <w:rsid w:val="00C81CF9"/>
+    <w:pPr>
+      <w:tabs>
+        <w:tab w:val="center" w:pos="4153"/>
+        <w:tab w:val="right" w:pos="8306"/>
+      </w:tabs>
+      <w:snapToGrid w:val="0"/>
+    </w:pPr>
+    <w:rPr>
+      <w:sz w:val="20"/>
+      <w:szCs w:val="20"/>
+    </w:rPr>
+  </w:style>
+  <w:style w:type="character" w:customStyle="1" w:styleId="a8">
+    <w:name w:val="頁尾 字元"/>
+    <w:basedOn w:val="a0"/>
+    <w:link w:val="a7"/>
+    <w:uiPriority w:val="99"/>
+    <w:rsid w:val="00C81CF9"/>
+    <w:rPr>
+      <w:sz w:val="20"/>
+      <w:szCs w:val="20"/>
+    </w:rPr>
+  </w:style>
 </w:styles>
 </file>
 

</xml_diff>

<commit_message>
oculus and vuforia success
</commit_message>
<xml_diff>
--- a/research informations.docx
+++ b/research informations.docx
@@ -599,19 +599,7 @@
           <w:rPr>
             <w:rStyle w:val="a4"/>
           </w:rPr>
-          <w:t>http://www.vision.</w:t>
-        </w:r>
-        <w:r>
-          <w:rPr>
-            <w:rStyle w:val="a4"/>
-          </w:rPr>
-          <w:t>c</w:t>
-        </w:r>
-        <w:r>
-          <w:rPr>
-            <w:rStyle w:val="a4"/>
-          </w:rPr>
-          <w:t>altech.edu/bouguetj/calib_doc/index.html</w:t>
+          <w:t>http://www.vision.caltech.edu/bouguetj/calib_doc/index.html</w:t>
         </w:r>
       </w:hyperlink>
     </w:p>
@@ -656,9 +644,6 @@
           <w:numId w:val="1"/>
         </w:numPr>
         <w:ind w:leftChars="0"/>
-        <w:rPr>
-          <w:rFonts w:hint="eastAsia"/>
-        </w:rPr>
       </w:pPr>
       <w:r>
         <w:rPr>
@@ -732,7 +717,7 @@
         <w:pStyle w:val="a3"/>
         <w:ind w:leftChars="0" w:left="360"/>
       </w:pPr>
-      <w:hyperlink r:id="rId28" w:history="1">
+      <w:hyperlink r:id="rId28" w:anchor="6057" w:history="1">
         <w:r>
           <w:rPr>
             <w:rStyle w:val="a4"/>
@@ -786,13 +771,337 @@
     <w:p>
       <w:pPr>
         <w:pStyle w:val="a3"/>
-        <w:ind w:leftChars="0" w:left="360"/>
-        <w:rPr>
-          <w:rFonts w:hint="eastAsia"/>
-        </w:rPr>
-      </w:pPr>
+        <w:numPr>
+          <w:ilvl w:val="0"/>
+          <w:numId w:val="1"/>
+        </w:numPr>
+        <w:ind w:leftChars="0"/>
+      </w:pPr>
+      <w:r>
+        <w:t>How to access Emission Color of a Material in Script?</w:t>
+      </w:r>
+    </w:p>
+    <w:p>
+      <w:pPr>
+        <w:pStyle w:val="a3"/>
+        <w:ind w:leftChars="0" w:left="360"/>
+      </w:pPr>
+      <w:hyperlink r:id="rId30" w:history="1">
+        <w:r>
+          <w:rPr>
+            <w:rStyle w:val="a4"/>
+          </w:rPr>
+          <w:t>http://answers.unity3d.com/questions/1019974/how-to-access-emission-color-of-a-material-in-scri.html</w:t>
+        </w:r>
+      </w:hyperlink>
+    </w:p>
+    <w:p>
+      <w:pPr>
+        <w:pStyle w:val="a3"/>
+        <w:numPr>
+          <w:ilvl w:val="0"/>
+          <w:numId w:val="1"/>
+        </w:numPr>
+        <w:ind w:leftChars="0"/>
+      </w:pPr>
+      <w:r>
+        <w:t>Leap motion core asset 3.0.0, unity 5.2.3, oculus runtime 0.8.0.0, vuforia 5.0.6, leap motion 2.3.1, unity project setting player setting VR support checked.</w:t>
+      </w:r>
+    </w:p>
+    <w:p>
+      <w:pPr>
+        <w:pStyle w:val="a3"/>
+        <w:ind w:leftChars="0" w:left="360"/>
+      </w:pPr>
+      <w:r>
+        <w:rPr>
+          <w:rFonts w:hint="eastAsia"/>
+        </w:rPr>
+        <w:t>將</w:t>
+      </w:r>
+      <w:r>
+        <w:rPr>
+          <w:rFonts w:hint="eastAsia"/>
+        </w:rPr>
+        <w:t>vuforia ARCamera</w:t>
+      </w:r>
+      <w:r>
+        <w:rPr>
+          <w:rFonts w:hint="eastAsia"/>
+        </w:rPr>
+        <w:t>的</w:t>
+      </w:r>
+      <w:r>
+        <w:rPr>
+          <w:rFonts w:hint="eastAsia"/>
+        </w:rPr>
+        <w:t>bind alternate camera</w:t>
+      </w:r>
+      <w:r>
+        <w:rPr>
+          <w:rFonts w:hint="eastAsia"/>
+        </w:rPr>
+        <w:t>勾選起來，再將</w:t>
+      </w:r>
+      <w:r>
+        <w:rPr>
+          <w:rFonts w:hint="eastAsia"/>
+        </w:rPr>
+        <w:t>oculus rift OVRCameraRig</w:t>
+      </w:r>
+      <w:r>
+        <w:rPr>
+          <w:rFonts w:hint="eastAsia"/>
+        </w:rPr>
+        <w:t>的</w:t>
+      </w:r>
+      <w:r>
+        <w:rPr>
+          <w:rFonts w:hint="eastAsia"/>
+        </w:rPr>
+        <w:t>CenterEyeAnchor</w:t>
+      </w:r>
+      <w:r>
+        <w:rPr>
+          <w:rFonts w:hint="eastAsia"/>
+        </w:rPr>
+        <w:t>拉進</w:t>
+      </w:r>
+      <w:r>
+        <w:rPr>
+          <w:rFonts w:hint="eastAsia"/>
+        </w:rPr>
+        <w:t>AR</w:t>
+      </w:r>
+      <w:r>
+        <w:t>Camera</w:t>
+      </w:r>
+      <w:r>
+        <w:rPr>
+          <w:rFonts w:hint="eastAsia"/>
+        </w:rPr>
+        <w:t>的</w:t>
+      </w:r>
+      <w:r>
+        <w:rPr>
+          <w:rFonts w:hint="eastAsia"/>
+        </w:rPr>
+        <w:t>C</w:t>
+      </w:r>
+      <w:r>
+        <w:t>entral Anchor Point</w:t>
+      </w:r>
+      <w:r>
+        <w:rPr>
+          <w:rFonts w:hint="eastAsia"/>
+        </w:rPr>
+        <w:t>和</w:t>
+      </w:r>
+      <w:r>
+        <w:rPr>
+          <w:rFonts w:hint="eastAsia"/>
+        </w:rPr>
+        <w:t>Left Camera</w:t>
+      </w:r>
+      <w:r>
+        <w:rPr>
+          <w:rFonts w:hint="eastAsia"/>
+        </w:rPr>
+        <w:t>。</w:t>
+      </w:r>
+    </w:p>
+    <w:p>
+      <w:pPr>
+        <w:pStyle w:val="a3"/>
+        <w:ind w:leftChars="0" w:left="360"/>
+      </w:pPr>
+      <w:r>
+        <w:rPr>
+          <w:noProof/>
+        </w:rPr>
+        <mc:AlternateContent>
+          <mc:Choice Requires="wps">
+            <w:drawing>
+              <wp:anchor distT="0" distB="0" distL="114300" distR="114300" simplePos="0" relativeHeight="251659264" behindDoc="0" locked="0" layoutInCell="1" allowOverlap="1" wp14:anchorId="6D533F01" wp14:editId="2DA4F782">
+                <wp:simplePos x="0" y="0"/>
+                <wp:positionH relativeFrom="column">
+                  <wp:posOffset>2162175</wp:posOffset>
+                </wp:positionH>
+                <wp:positionV relativeFrom="paragraph">
+                  <wp:posOffset>1219200</wp:posOffset>
+                </wp:positionV>
+                <wp:extent cx="3028950" cy="409575"/>
+                <wp:effectExtent l="0" t="0" r="19050" b="28575"/>
+                <wp:wrapNone/>
+                <wp:docPr id="11" name="矩形 11"/>
+                <wp:cNvGraphicFramePr/>
+                <a:graphic xmlns:a="http://schemas.openxmlformats.org/drawingml/2006/main">
+                  <a:graphicData uri="http://schemas.microsoft.com/office/word/2010/wordprocessingShape">
+                    <wps:wsp>
+                      <wps:cNvSpPr/>
+                      <wps:spPr>
+                        <a:xfrm>
+                          <a:off x="0" y="0"/>
+                          <a:ext cx="3028950" cy="409575"/>
+                        </a:xfrm>
+                        <a:prstGeom prst="rect">
+                          <a:avLst/>
+                        </a:prstGeom>
+                        <a:noFill/>
+                        <a:ln>
+                          <a:solidFill>
+                            <a:srgbClr val="FF0000"/>
+                          </a:solidFill>
+                        </a:ln>
+                      </wps:spPr>
+                      <wps:style>
+                        <a:lnRef idx="2">
+                          <a:schemeClr val="accent1">
+                            <a:shade val="50000"/>
+                          </a:schemeClr>
+                        </a:lnRef>
+                        <a:fillRef idx="1">
+                          <a:schemeClr val="accent1"/>
+                        </a:fillRef>
+                        <a:effectRef idx="0">
+                          <a:schemeClr val="accent1"/>
+                        </a:effectRef>
+                        <a:fontRef idx="minor">
+                          <a:schemeClr val="lt1"/>
+                        </a:fontRef>
+                      </wps:style>
+                      <wps:bodyPr rot="0" spcFirstLastPara="0" vertOverflow="overflow" horzOverflow="overflow" vert="horz" wrap="square" lIns="91440" tIns="45720" rIns="91440" bIns="45720" numCol="1" spcCol="0" rtlCol="0" fromWordArt="0" anchor="ctr" anchorCtr="0" forceAA="0" compatLnSpc="1">
+                        <a:prstTxWarp prst="textNoShape">
+                          <a:avLst/>
+                        </a:prstTxWarp>
+                        <a:noAutofit/>
+                      </wps:bodyPr>
+                    </wps:wsp>
+                  </a:graphicData>
+                </a:graphic>
+                <wp14:sizeRelH relativeFrom="margin">
+                  <wp14:pctWidth>0</wp14:pctWidth>
+                </wp14:sizeRelH>
+                <wp14:sizeRelV relativeFrom="margin">
+                  <wp14:pctHeight>0</wp14:pctHeight>
+                </wp14:sizeRelV>
+              </wp:anchor>
+            </w:drawing>
+          </mc:Choice>
+          <mc:Fallback>
+            <w:pict>
+              <v:rect w14:anchorId="78D5EAFF" id="矩形 11" o:spid="_x0000_s1026" style="position:absolute;margin-left:170.25pt;margin-top:96pt;width:238.5pt;height:32.25pt;z-index:251659264;visibility:visible;mso-wrap-style:square;mso-width-percent:0;mso-height-percent:0;mso-wrap-distance-left:9pt;mso-wrap-distance-top:0;mso-wrap-distance-right:9pt;mso-wrap-distance-bottom:0;mso-position-horizontal:absolute;mso-position-horizontal-relative:text;mso-position-vertical:absolute;mso-position-vertical-relative:text;mso-width-percent:0;mso-height-percent:0;mso-width-relative:margin;mso-height-relative:margin;v-text-anchor:middle" o:gfxdata="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" filled="f" strokecolor="red" strokeweight="1pt"/>
+            </w:pict>
+          </mc:Fallback>
+        </mc:AlternateContent>
+      </w:r>
+      <w:r>
+        <w:rPr>
+          <w:noProof/>
+        </w:rPr>
+        <w:drawing>
+          <wp:inline distT="0" distB="0" distL="0" distR="0" wp14:anchorId="023686C9" wp14:editId="00DD6FA4">
+            <wp:extent cx="1819275" cy="1667667"/>
+            <wp:effectExtent l="0" t="0" r="0" b="8890"/>
+            <wp:docPr id="10" name="圖片 10"/>
+            <wp:cNvGraphicFramePr>
+              <a:graphicFrameLocks xmlns:a="http://schemas.openxmlformats.org/drawingml/2006/main" noChangeAspect="1"/>
+            </wp:cNvGraphicFramePr>
+            <a:graphic xmlns:a="http://schemas.openxmlformats.org/drawingml/2006/main">
+              <a:graphicData uri="http://schemas.openxmlformats.org/drawingml/2006/picture">
+                <pic:pic xmlns:pic="http://schemas.openxmlformats.org/drawingml/2006/picture">
+                  <pic:nvPicPr>
+                    <pic:cNvPr id="1" name=""/>
+                    <pic:cNvPicPr/>
+                  </pic:nvPicPr>
+                  <pic:blipFill>
+                    <a:blip r:embed="rId31"/>
+                    <a:stretch>
+                      <a:fillRect/>
+                    </a:stretch>
+                  </pic:blipFill>
+                  <pic:spPr>
+                    <a:xfrm>
+                      <a:off x="0" y="0"/>
+                      <a:ext cx="1835986" cy="1682985"/>
+                    </a:xfrm>
+                    <a:prstGeom prst="rect">
+                      <a:avLst/>
+                    </a:prstGeom>
+                  </pic:spPr>
+                </pic:pic>
+              </a:graphicData>
+            </a:graphic>
+          </wp:inline>
+        </w:drawing>
+      </w:r>
+      <w:r>
+        <w:rPr>
+          <w:noProof/>
+        </w:rPr>
+        <w:t xml:space="preserve"> </w:t>
+      </w:r>
+      <w:r>
+        <w:rPr>
+          <w:noProof/>
+        </w:rPr>
+        <w:drawing>
+          <wp:inline distT="0" distB="0" distL="0" distR="0" wp14:anchorId="4A1096E9" wp14:editId="797A392F">
+            <wp:extent cx="3109461" cy="1690136"/>
+            <wp:effectExtent l="0" t="0" r="0" b="5715"/>
+            <wp:docPr id="7" name="圖片 7"/>
+            <wp:cNvGraphicFramePr>
+              <a:graphicFrameLocks xmlns:a="http://schemas.openxmlformats.org/drawingml/2006/main" noChangeAspect="1"/>
+            </wp:cNvGraphicFramePr>
+            <a:graphic xmlns:a="http://schemas.openxmlformats.org/drawingml/2006/main">
+              <a:graphicData uri="http://schemas.openxmlformats.org/drawingml/2006/picture">
+                <pic:pic xmlns:pic="http://schemas.openxmlformats.org/drawingml/2006/picture">
+                  <pic:nvPicPr>
+                    <pic:cNvPr id="1" name=""/>
+                    <pic:cNvPicPr/>
+                  </pic:nvPicPr>
+                  <pic:blipFill>
+                    <a:blip r:embed="rId32"/>
+                    <a:stretch>
+                      <a:fillRect/>
+                    </a:stretch>
+                  </pic:blipFill>
+                  <pic:spPr>
+                    <a:xfrm>
+                      <a:off x="0" y="0"/>
+                      <a:ext cx="3109461" cy="1690136"/>
+                    </a:xfrm>
+                    <a:prstGeom prst="rect">
+                      <a:avLst/>
+                    </a:prstGeom>
+                  </pic:spPr>
+                </pic:pic>
+              </a:graphicData>
+            </a:graphic>
+          </wp:inline>
+        </w:drawing>
+      </w:r>
       <w:bookmarkStart w:id="0" w:name="_GoBack"/>
       <w:bookmarkEnd w:id="0"/>
+    </w:p>
+    <w:p>
+      <w:pPr>
+        <w:pStyle w:val="a3"/>
+        <w:numPr>
+          <w:ilvl w:val="0"/>
+          <w:numId w:val="1"/>
+        </w:numPr>
+        <w:ind w:leftChars="0"/>
+      </w:pPr>
+    </w:p>
+    <w:p>
+      <w:pPr>
+        <w:pStyle w:val="a3"/>
+        <w:ind w:leftChars="0" w:left="360"/>
+        <w:rPr>
+          <w:rFonts w:hint="eastAsia"/>
+        </w:rPr>
+      </w:pPr>
     </w:p>
     <w:p>
       <w:pPr>
@@ -1025,7 +1334,7 @@
   <w:abstractNum w:abstractNumId="2" w15:restartNumberingAfterBreak="0">
     <w:nsid w:val="237F77A1"/>
     <w:multiLevelType w:val="hybridMultilevel"/>
-    <w:tmpl w:val="503C723E"/>
+    <w:tmpl w:val="83D87D68"/>
     <w:lvl w:ilvl="0" w:tplc="DEC0F998">
       <w:start w:val="1"/>
       <w:numFmt w:val="decimal"/>
@@ -1112,6 +1421,92 @@
     </w:lvl>
   </w:abstractNum>
   <w:abstractNum w:abstractNumId="3" w15:restartNumberingAfterBreak="0">
+    <w:nsid w:val="3C292CF5"/>
+    <w:multiLevelType w:val="hybridMultilevel"/>
+    <w:tmpl w:val="F580E934"/>
+    <w:lvl w:ilvl="0" w:tplc="0409000F">
+      <w:start w:val="1"/>
+      <w:numFmt w:val="decimal"/>
+      <w:lvlText w:val="%1."/>
+      <w:lvlJc w:val="left"/>
+      <w:pPr>
+        <w:ind w:left="840" w:hanging="480"/>
+      </w:pPr>
+    </w:lvl>
+    <w:lvl w:ilvl="1" w:tplc="04090019" w:tentative="1">
+      <w:start w:val="1"/>
+      <w:numFmt w:val="ideographTraditional"/>
+      <w:lvlText w:val="%2、"/>
+      <w:lvlJc w:val="left"/>
+      <w:pPr>
+        <w:ind w:left="1320" w:hanging="480"/>
+      </w:pPr>
+    </w:lvl>
+    <w:lvl w:ilvl="2" w:tplc="0409001B" w:tentative="1">
+      <w:start w:val="1"/>
+      <w:numFmt w:val="lowerRoman"/>
+      <w:lvlText w:val="%3."/>
+      <w:lvlJc w:val="right"/>
+      <w:pPr>
+        <w:ind w:left="1800" w:hanging="480"/>
+      </w:pPr>
+    </w:lvl>
+    <w:lvl w:ilvl="3" w:tplc="0409000F" w:tentative="1">
+      <w:start w:val="1"/>
+      <w:numFmt w:val="decimal"/>
+      <w:lvlText w:val="%4."/>
+      <w:lvlJc w:val="left"/>
+      <w:pPr>
+        <w:ind w:left="2280" w:hanging="480"/>
+      </w:pPr>
+    </w:lvl>
+    <w:lvl w:ilvl="4" w:tplc="04090019" w:tentative="1">
+      <w:start w:val="1"/>
+      <w:numFmt w:val="ideographTraditional"/>
+      <w:lvlText w:val="%5、"/>
+      <w:lvlJc w:val="left"/>
+      <w:pPr>
+        <w:ind w:left="2760" w:hanging="480"/>
+      </w:pPr>
+    </w:lvl>
+    <w:lvl w:ilvl="5" w:tplc="0409001B" w:tentative="1">
+      <w:start w:val="1"/>
+      <w:numFmt w:val="lowerRoman"/>
+      <w:lvlText w:val="%6."/>
+      <w:lvlJc w:val="right"/>
+      <w:pPr>
+        <w:ind w:left="3240" w:hanging="480"/>
+      </w:pPr>
+    </w:lvl>
+    <w:lvl w:ilvl="6" w:tplc="0409000F" w:tentative="1">
+      <w:start w:val="1"/>
+      <w:numFmt w:val="decimal"/>
+      <w:lvlText w:val="%7."/>
+      <w:lvlJc w:val="left"/>
+      <w:pPr>
+        <w:ind w:left="3720" w:hanging="480"/>
+      </w:pPr>
+    </w:lvl>
+    <w:lvl w:ilvl="7" w:tplc="04090019" w:tentative="1">
+      <w:start w:val="1"/>
+      <w:numFmt w:val="ideographTraditional"/>
+      <w:lvlText w:val="%8、"/>
+      <w:lvlJc w:val="left"/>
+      <w:pPr>
+        <w:ind w:left="4200" w:hanging="480"/>
+      </w:pPr>
+    </w:lvl>
+    <w:lvl w:ilvl="8" w:tplc="0409001B" w:tentative="1">
+      <w:start w:val="1"/>
+      <w:numFmt w:val="lowerRoman"/>
+      <w:lvlText w:val="%9."/>
+      <w:lvlJc w:val="right"/>
+      <w:pPr>
+        <w:ind w:left="4680" w:hanging="480"/>
+      </w:pPr>
+    </w:lvl>
+  </w:abstractNum>
+  <w:abstractNum w:abstractNumId="4" w15:restartNumberingAfterBreak="0">
     <w:nsid w:val="6EBC00E2"/>
     <w:multiLevelType w:val="hybridMultilevel"/>
     <w:tmpl w:val="1130A2C2"/>
@@ -1197,7 +1592,7 @@
       </w:pPr>
     </w:lvl>
   </w:abstractNum>
-  <w:abstractNum w:abstractNumId="4" w15:restartNumberingAfterBreak="0">
+  <w:abstractNum w:abstractNumId="5" w15:restartNumberingAfterBreak="0">
     <w:nsid w:val="6F072F44"/>
     <w:multiLevelType w:val="hybridMultilevel"/>
     <w:tmpl w:val="FF10A3FC"/>
@@ -1280,6 +1675,92 @@
       <w:lvlJc w:val="right"/>
       <w:pPr>
         <w:ind w:left="4680" w:hanging="480"/>
+      </w:pPr>
+    </w:lvl>
+  </w:abstractNum>
+  <w:abstractNum w:abstractNumId="6" w15:restartNumberingAfterBreak="0">
+    <w:nsid w:val="737520FA"/>
+    <w:multiLevelType w:val="hybridMultilevel"/>
+    <w:tmpl w:val="A1547C52"/>
+    <w:lvl w:ilvl="0" w:tplc="0409000F">
+      <w:start w:val="1"/>
+      <w:numFmt w:val="decimal"/>
+      <w:lvlText w:val="%1."/>
+      <w:lvlJc w:val="left"/>
+      <w:pPr>
+        <w:ind w:left="480" w:hanging="480"/>
+      </w:pPr>
+    </w:lvl>
+    <w:lvl w:ilvl="1" w:tplc="04090019" w:tentative="1">
+      <w:start w:val="1"/>
+      <w:numFmt w:val="ideographTraditional"/>
+      <w:lvlText w:val="%2、"/>
+      <w:lvlJc w:val="left"/>
+      <w:pPr>
+        <w:ind w:left="960" w:hanging="480"/>
+      </w:pPr>
+    </w:lvl>
+    <w:lvl w:ilvl="2" w:tplc="0409001B" w:tentative="1">
+      <w:start w:val="1"/>
+      <w:numFmt w:val="lowerRoman"/>
+      <w:lvlText w:val="%3."/>
+      <w:lvlJc w:val="right"/>
+      <w:pPr>
+        <w:ind w:left="1440" w:hanging="480"/>
+      </w:pPr>
+    </w:lvl>
+    <w:lvl w:ilvl="3" w:tplc="0409000F" w:tentative="1">
+      <w:start w:val="1"/>
+      <w:numFmt w:val="decimal"/>
+      <w:lvlText w:val="%4."/>
+      <w:lvlJc w:val="left"/>
+      <w:pPr>
+        <w:ind w:left="1920" w:hanging="480"/>
+      </w:pPr>
+    </w:lvl>
+    <w:lvl w:ilvl="4" w:tplc="04090019" w:tentative="1">
+      <w:start w:val="1"/>
+      <w:numFmt w:val="ideographTraditional"/>
+      <w:lvlText w:val="%5、"/>
+      <w:lvlJc w:val="left"/>
+      <w:pPr>
+        <w:ind w:left="2400" w:hanging="480"/>
+      </w:pPr>
+    </w:lvl>
+    <w:lvl w:ilvl="5" w:tplc="0409001B" w:tentative="1">
+      <w:start w:val="1"/>
+      <w:numFmt w:val="lowerRoman"/>
+      <w:lvlText w:val="%6."/>
+      <w:lvlJc w:val="right"/>
+      <w:pPr>
+        <w:ind w:left="2880" w:hanging="480"/>
+      </w:pPr>
+    </w:lvl>
+    <w:lvl w:ilvl="6" w:tplc="0409000F" w:tentative="1">
+      <w:start w:val="1"/>
+      <w:numFmt w:val="decimal"/>
+      <w:lvlText w:val="%7."/>
+      <w:lvlJc w:val="left"/>
+      <w:pPr>
+        <w:ind w:left="3360" w:hanging="480"/>
+      </w:pPr>
+    </w:lvl>
+    <w:lvl w:ilvl="7" w:tplc="04090019" w:tentative="1">
+      <w:start w:val="1"/>
+      <w:numFmt w:val="ideographTraditional"/>
+      <w:lvlText w:val="%8、"/>
+      <w:lvlJc w:val="left"/>
+      <w:pPr>
+        <w:ind w:left="3840" w:hanging="480"/>
+      </w:pPr>
+    </w:lvl>
+    <w:lvl w:ilvl="8" w:tplc="0409001B" w:tentative="1">
+      <w:start w:val="1"/>
+      <w:numFmt w:val="lowerRoman"/>
+      <w:lvlText w:val="%9."/>
+      <w:lvlJc w:val="right"/>
+      <w:pPr>
+        <w:ind w:left="4320" w:hanging="480"/>
       </w:pPr>
     </w:lvl>
   </w:abstractNum>
@@ -1287,16 +1768,22 @@
     <w:abstractNumId w:val="2"/>
   </w:num>
   <w:num w:numId="2">
-    <w:abstractNumId w:val="4"/>
+    <w:abstractNumId w:val="5"/>
   </w:num>
   <w:num w:numId="3">
     <w:abstractNumId w:val="1"/>
   </w:num>
   <w:num w:numId="4">
-    <w:abstractNumId w:val="3"/>
+    <w:abstractNumId w:val="4"/>
   </w:num>
   <w:num w:numId="5">
     <w:abstractNumId w:val="0"/>
+  </w:num>
+  <w:num w:numId="6">
+    <w:abstractNumId w:val="3"/>
+  </w:num>
+  <w:num w:numId="7">
+    <w:abstractNumId w:val="6"/>
   </w:num>
 </w:numbering>
 </file>

</xml_diff>